<commit_message>
Cleaned up files and updated manuscript for submission
</commit_message>
<xml_diff>
--- a/Plots/Table1.docx
+++ b/Plots/Table1.docx
@@ -82,116 +82,12 @@
             <w:tcW w:w="1227" w:type="dxa"/>
           </w:tcPr>
           <w:p>
-            <w:r>
-              <w:t>Substrate</w:t>
-            </w:r>
-          </w:p>
-        </w:tc>
-        <w:tc>
-          <w:tcPr>
-            <w:tcW w:w="1130" w:type="dxa"/>
-          </w:tcPr>
-          <w:p>
-            <w:pPr>
-              <w:cnfStyle w:val="000000100000" w:firstRow="0" w:lastRow="0" w:firstColumn="0" w:lastColumn="0" w:oddVBand="0" w:evenVBand="0" w:oddHBand="1" w:evenHBand="0" w:firstRowFirstColumn="0" w:firstRowLastColumn="0" w:lastRowFirstColumn="0" w:lastRowLastColumn="0"/>
-            </w:pPr>
-            <w:r>
-              <w:t>GGE</w:t>
-            </w:r>
-          </w:p>
-        </w:tc>
-        <w:tc>
-          <w:tcPr>
-            <w:tcW w:w="1134" w:type="dxa"/>
-          </w:tcPr>
-          <w:p>
-            <w:pPr>
-              <w:cnfStyle w:val="000000100000" w:firstRow="0" w:lastRow="0" w:firstColumn="0" w:lastColumn="0" w:oddVBand="0" w:evenVBand="0" w:oddHBand="1" w:evenHBand="0" w:firstRowFirstColumn="0" w:firstRowLastColumn="0" w:lastRowFirstColumn="0" w:lastRowLastColumn="0"/>
-            </w:pPr>
-            <w:r>
-              <w:t>GGE</w:t>
-            </w:r>
-          </w:p>
-        </w:tc>
-        <w:tc>
-          <w:tcPr>
-            <w:tcW w:w="1134" w:type="dxa"/>
-          </w:tcPr>
-          <w:p>
-            <w:pPr>
-              <w:cnfStyle w:val="000000100000" w:firstRow="0" w:lastRow="0" w:firstColumn="0" w:lastColumn="0" w:oddVBand="0" w:evenVBand="0" w:oddHBand="1" w:evenHBand="0" w:firstRowFirstColumn="0" w:firstRowLastColumn="0" w:lastRowFirstColumn="0" w:lastRowLastColumn="0"/>
-            </w:pPr>
-            <w:r>
-              <w:t>GGE</w:t>
-            </w:r>
-          </w:p>
-        </w:tc>
-      </w:tr>
-      <w:tr>
-        <w:tc>
-          <w:tcPr>
-            <w:cnfStyle w:val="001000000000" w:firstRow="0" w:lastRow="0" w:firstColumn="1" w:lastColumn="0" w:oddVBand="0" w:evenVBand="0" w:oddHBand="0" w:evenHBand="0" w:firstRowFirstColumn="0" w:firstRowLastColumn="0" w:lastRowFirstColumn="0" w:lastRowLastColumn="0"/>
-            <w:tcW w:w="1227" w:type="dxa"/>
-          </w:tcPr>
-          <w:p>
-            <w:r>
-              <w:t>Direction</w:t>
-            </w:r>
-          </w:p>
-        </w:tc>
-        <w:tc>
-          <w:tcPr>
-            <w:tcW w:w="1130" w:type="dxa"/>
-          </w:tcPr>
-          <w:p>
-            <w:pPr>
-              <w:cnfStyle w:val="000000000000" w:firstRow="0" w:lastRow="0" w:firstColumn="0" w:lastColumn="0" w:oddVBand="0" w:evenVBand="0" w:oddHBand="0" w:evenHBand="0" w:firstRowFirstColumn="0" w:firstRowLastColumn="0" w:lastRowFirstColumn="0" w:lastRowLastColumn="0"/>
-            </w:pPr>
-            <w:r>
-              <w:t>oxidation</w:t>
-            </w:r>
-          </w:p>
-        </w:tc>
-        <w:tc>
-          <w:tcPr>
-            <w:tcW w:w="1134" w:type="dxa"/>
-          </w:tcPr>
-          <w:p>
-            <w:pPr>
-              <w:cnfStyle w:val="000000000000" w:firstRow="0" w:lastRow="0" w:firstColumn="0" w:lastColumn="0" w:oddVBand="0" w:evenVBand="0" w:oddHBand="0" w:evenHBand="0" w:firstRowFirstColumn="0" w:firstRowLastColumn="0" w:lastRowFirstColumn="0" w:lastRowLastColumn="0"/>
-            </w:pPr>
-            <w:r>
-              <w:t>oxidation</w:t>
-            </w:r>
-          </w:p>
-        </w:tc>
-        <w:tc>
-          <w:tcPr>
-            <w:tcW w:w="1134" w:type="dxa"/>
-          </w:tcPr>
-          <w:p>
-            <w:pPr>
-              <w:cnfStyle w:val="000000000000" w:firstRow="0" w:lastRow="0" w:firstColumn="0" w:lastColumn="0" w:oddVBand="0" w:evenVBand="0" w:oddHBand="0" w:evenHBand="0" w:firstRowFirstColumn="0" w:firstRowLastColumn="0" w:lastRowFirstColumn="0" w:lastRowLastColumn="0"/>
-            </w:pPr>
-            <w:r>
-              <w:t>oxidation</w:t>
-            </w:r>
-          </w:p>
-        </w:tc>
-      </w:tr>
-      <w:tr>
-        <w:trPr>
-          <w:cnfStyle w:val="000000100000" w:firstRow="0" w:lastRow="0" w:firstColumn="0" w:lastColumn="0" w:oddVBand="0" w:evenVBand="0" w:oddHBand="1" w:evenHBand="0" w:firstRowFirstColumn="0" w:firstRowLastColumn="0" w:lastRowFirstColumn="0" w:lastRowLastColumn="0"/>
-        </w:trPr>
-        <w:tc>
-          <w:tcPr>
-            <w:cnfStyle w:val="001000000000" w:firstRow="0" w:lastRow="0" w:firstColumn="1" w:lastColumn="0" w:oddVBand="0" w:evenVBand="0" w:oddHBand="0" w:evenHBand="0" w:firstRowFirstColumn="0" w:firstRowLastColumn="0" w:lastRowFirstColumn="0" w:lastRowLastColumn="0"/>
-            <w:tcW w:w="1227" w:type="dxa"/>
-          </w:tcPr>
-          <w:p>
             <w:proofErr w:type="spellStart"/>
             <w:r>
-              <w:t>Kcat</w:t>
+              <w:t>k</w:t>
+            </w:r>
+            <w:r>
+              <w:t>cat</w:t>
             </w:r>
             <w:proofErr w:type="spellEnd"/>
             <w:r>
@@ -613,9 +509,15 @@
             <w:tcW w:w="1225" w:type="dxa"/>
           </w:tcPr>
           <w:p>
+            <w:pPr>
+              <w:jc w:val="center"/>
+            </w:pPr>
             <w:proofErr w:type="spellStart"/>
             <w:r>
-              <w:t>Kcat</w:t>
+              <w:t>k</w:t>
+            </w:r>
+            <w:r>
+              <w:t>cat</w:t>
             </w:r>
             <w:proofErr w:type="spellEnd"/>
             <w:r>
@@ -750,6 +652,8 @@
         <w:t xml:space="preserve"> </w:t>
       </w:r>
     </w:p>
+    <w:p/>
+    <w:p/>
     <w:p>
       <w:bookmarkStart w:id="0" w:name="_GoBack"/>
       <w:bookmarkEnd w:id="0"/>
@@ -848,7 +752,10 @@
           <w:p>
             <w:proofErr w:type="spellStart"/>
             <w:r>
-              <w:t>Kcat</w:t>
+              <w:t>k</w:t>
+            </w:r>
+            <w:r>
+              <w:t>cat</w:t>
             </w:r>
             <w:proofErr w:type="spellEnd"/>
             <w:r>

</xml_diff>